<commit_message>
Learnt about PCA and Dimensionality Reduction
</commit_message>
<xml_diff>
--- a/UnSupervised Learning/Un Supervised Learning.docx
+++ b/UnSupervised Learning/Un Supervised Learning.docx
@@ -89,25 +89,23 @@
           <w:szCs w:val="24"/>
           <w:lang w:val="en-US"/>
         </w:rPr>
-        <w:t xml:space="preserve"> </w:t>
-      </w:r>
-      <w:proofErr w:type="spellStart"/>
-      <w:r>
-        <w:rPr>
-          <w:sz w:val="24"/>
-          <w:szCs w:val="24"/>
-          <w:lang w:val="en-US"/>
-        </w:rPr>
-        <w:t>Its</w:t>
-      </w:r>
-      <w:proofErr w:type="spellEnd"/>
-      <w:r>
-        <w:rPr>
-          <w:sz w:val="24"/>
-          <w:szCs w:val="24"/>
-          <w:lang w:val="en-US"/>
-        </w:rPr>
-        <w:t xml:space="preserve"> more like revelation</w:t>
+        <w:t xml:space="preserve"> It</w:t>
+      </w:r>
+      <w:r>
+        <w:rPr>
+          <w:sz w:val="24"/>
+          <w:szCs w:val="24"/>
+          <w:lang w:val="en-US"/>
+        </w:rPr>
+        <w:t>’</w:t>
+      </w:r>
+      <w:r>
+        <w:rPr>
+          <w:sz w:val="24"/>
+          <w:szCs w:val="24"/>
+          <w:lang w:val="en-US"/>
+        </w:rPr>
+        <w:t>s more like revelation</w:t>
       </w:r>
       <w:r>
         <w:rPr>
@@ -316,6 +314,202 @@
         </w:rPr>
         <w:t>This Algorithm groups the data into clusters by finding nearest centers. And update those centers to form groups.</w:t>
       </w:r>
+    </w:p>
+    <w:p>
+      <w:pPr>
+        <w:rPr>
+          <w:sz w:val="24"/>
+          <w:szCs w:val="24"/>
+          <w:lang w:val="en-US"/>
+        </w:rPr>
+      </w:pPr>
+      <w:r>
+        <w:rPr>
+          <w:b/>
+          <w:bCs/>
+          <w:sz w:val="24"/>
+          <w:szCs w:val="24"/>
+          <w:lang w:val="en-US"/>
+        </w:rPr>
+        <w:t>Dime</w:t>
+      </w:r>
+      <w:r>
+        <w:rPr>
+          <w:b/>
+          <w:bCs/>
+          <w:sz w:val="24"/>
+          <w:szCs w:val="24"/>
+          <w:lang w:val="en-US"/>
+        </w:rPr>
+        <w:t>n</w:t>
+      </w:r>
+      <w:r>
+        <w:rPr>
+          <w:b/>
+          <w:bCs/>
+          <w:sz w:val="24"/>
+          <w:szCs w:val="24"/>
+          <w:lang w:val="en-US"/>
+        </w:rPr>
+        <w:t>sionality Reduction:</w:t>
+      </w:r>
+      <w:r>
+        <w:rPr>
+          <w:b/>
+          <w:bCs/>
+          <w:sz w:val="24"/>
+          <w:szCs w:val="24"/>
+          <w:lang w:val="en-US"/>
+        </w:rPr>
+        <w:t xml:space="preserve"> </w:t>
+      </w:r>
+    </w:p>
+    <w:p>
+      <w:pPr>
+        <w:rPr>
+          <w:sz w:val="24"/>
+          <w:szCs w:val="24"/>
+          <w:lang w:val="en-US"/>
+        </w:rPr>
+      </w:pPr>
+      <w:r>
+        <w:rPr>
+          <w:sz w:val="24"/>
+          <w:szCs w:val="24"/>
+          <w:lang w:val="en-US"/>
+        </w:rPr>
+        <w:t xml:space="preserve">When the data grows broader and broader, it overfits or the noise within the dataset will be increased. To overcome this </w:t>
+      </w:r>
+      <w:r>
+        <w:rPr>
+          <w:b/>
+          <w:bCs/>
+          <w:sz w:val="24"/>
+          <w:szCs w:val="24"/>
+          <w:lang w:val="en-US"/>
+        </w:rPr>
+        <w:t>dimensionality reduction</w:t>
+      </w:r>
+      <w:r>
+        <w:rPr>
+          <w:sz w:val="24"/>
+          <w:szCs w:val="24"/>
+          <w:lang w:val="en-US"/>
+        </w:rPr>
+        <w:t xml:space="preserve"> comes in.</w:t>
+      </w:r>
+    </w:p>
+    <w:p>
+      <w:pPr>
+        <w:rPr>
+          <w:sz w:val="24"/>
+          <w:szCs w:val="24"/>
+          <w:lang w:val="en-US"/>
+        </w:rPr>
+      </w:pPr>
+      <w:r>
+        <w:rPr>
+          <w:sz w:val="24"/>
+          <w:szCs w:val="24"/>
+          <w:lang w:val="en-US"/>
+        </w:rPr>
+        <w:t>While keeping the essential data reduced, rest of the data will be trimmed off</w:t>
+      </w:r>
+      <w:r>
+        <w:rPr>
+          <w:sz w:val="24"/>
+          <w:szCs w:val="24"/>
+          <w:lang w:val="en-US"/>
+        </w:rPr>
+        <w:t>.</w:t>
+      </w:r>
+    </w:p>
+    <w:p>
+      <w:pPr>
+        <w:rPr>
+          <w:b/>
+          <w:bCs/>
+          <w:sz w:val="24"/>
+          <w:szCs w:val="24"/>
+          <w:lang w:val="en-US"/>
+        </w:rPr>
+      </w:pPr>
+      <w:r>
+        <w:rPr>
+          <w:b/>
+          <w:bCs/>
+          <w:sz w:val="24"/>
+          <w:szCs w:val="24"/>
+          <w:lang w:val="en-US"/>
+        </w:rPr>
+        <w:t>PCA</w:t>
+      </w:r>
+      <w:r>
+        <w:rPr>
+          <w:b/>
+          <w:bCs/>
+          <w:sz w:val="24"/>
+          <w:szCs w:val="24"/>
+          <w:lang w:val="en-US"/>
+        </w:rPr>
+        <w:t xml:space="preserve"> (</w:t>
+      </w:r>
+      <w:r>
+        <w:rPr>
+          <w:b/>
+          <w:bCs/>
+          <w:sz w:val="24"/>
+          <w:szCs w:val="24"/>
+          <w:lang w:val="en-US"/>
+        </w:rPr>
+        <w:t>Principal Component Analysis</w:t>
+      </w:r>
+      <w:r>
+        <w:rPr>
+          <w:b/>
+          <w:bCs/>
+          <w:sz w:val="24"/>
+          <w:szCs w:val="24"/>
+          <w:lang w:val="en-US"/>
+        </w:rPr>
+        <w:t>):</w:t>
+      </w:r>
+    </w:p>
+    <w:p>
+      <w:pPr>
+        <w:rPr>
+          <w:sz w:val="24"/>
+          <w:szCs w:val="24"/>
+          <w:lang w:val="en-US"/>
+        </w:rPr>
+      </w:pPr>
+      <w:r>
+        <w:rPr>
+          <w:sz w:val="24"/>
+          <w:szCs w:val="24"/>
+          <w:lang w:val="en-US"/>
+        </w:rPr>
+        <w:t>This is used for Dimensionality Reduction Purpose while keeping the data that actually matters intact</w:t>
+      </w:r>
+      <w:r>
+        <w:rPr>
+          <w:sz w:val="24"/>
+          <w:szCs w:val="24"/>
+          <w:lang w:val="en-US"/>
+        </w:rPr>
+        <w:t>.</w:t>
+      </w:r>
+    </w:p>
+    <w:p>
+      <w:pPr>
+        <w:rPr>
+          <w:b/>
+          <w:bCs/>
+          <w:sz w:val="24"/>
+          <w:szCs w:val="24"/>
+          <w:lang w:val="en-US"/>
+        </w:rPr>
+      </w:pPr>
     </w:p>
     <w:sectPr>
       <w:pgSz w:w="11906" w:h="16838"/>

</xml_diff>